<commit_message>
Projet structure editions and progresses
</commit_message>
<xml_diff>
--- a/ApplicationServerHealthyCheckList.docx
+++ b/ApplicationServerHealthyCheckList.docx
@@ -13,6 +13,8 @@
           <w:lang w:bidi="fa-IR"/>
         </w:rPr>
       </w:pPr>
+      <w:bookmarkStart w:id="0" w:name="_GoBack"/>
+      <w:bookmarkEnd w:id="0"/>
       <w:r>
         <w:rPr>
           <w:rFonts w:ascii="Tahoma" w:hAnsi="Tahoma" w:hint="cs"/>
@@ -72,7 +74,7 @@
                     <pic:cNvPicPr/>
                   </pic:nvPicPr>
                   <pic:blipFill>
-                    <a:blip r:embed="rId6" cstate="print">
+                    <a:blip r:embed="rId7" cstate="print">
                       <a:extLst>
                         <a:ext uri="{28A0092B-C50C-407E-A947-70E740481C1C}">
                           <a14:useLocalDpi xmlns:a14="http://schemas.microsoft.com/office/drawing/2010/main" val="0"/>
@@ -1053,8 +1055,8 @@
           <w:rtl/>
         </w:rPr>
         <w:sectPr>
-          <w:headerReference w:type="default" r:id="rId7"/>
-          <w:footerReference w:type="default" r:id="rId8"/>
+          <w:headerReference w:type="default" r:id="rId8"/>
+          <w:footerReference w:type="default" r:id="rId9"/>
           <w:pgSz w:w="12240" w:h="15840"/>
           <w:pgMar w:top="1440" w:right="1440" w:bottom="1440" w:left="1440" w:header="720" w:footer="720" w:gutter="0"/>
           <w:cols w:space="720"/>
@@ -1526,184 +1528,151 @@
             <w:pPr>
               <w:spacing w:line="276" w:lineRule="auto"/>
               <w:rPr>
-                <w:rFonts w:ascii="Tahoma" w:hAnsi="Tahoma" w:cs="B Zar"/>
-                <w:color w:val="000000"/>
-                <w:sz w:val="21"/>
-                <w:szCs w:val="24"/>
-                <w:lang w:bidi="fa-IR"/>
-              </w:rPr>
-            </w:pPr>
-            <w:r>
-              <w:rPr>
-                <w:rFonts w:ascii="Tahoma" w:hAnsi="Tahoma" w:cstheme="majorBidi"/>
-                <w:color w:val="000000"/>
-                <w:sz w:val="21"/>
-                <w:szCs w:val="24"/>
+                <w:rFonts w:asciiTheme="majorBidi" w:hAnsiTheme="majorBidi" w:cstheme="majorBidi"/>
+                <w:color w:val="000000"/>
+                <w:lang w:bidi="fa-IR"/>
+              </w:rPr>
+            </w:pPr>
+            <w:r>
+              <w:rPr>
+                <w:rFonts w:asciiTheme="majorBidi" w:hAnsiTheme="majorBidi" w:cstheme="majorBidi"/>
+                <w:color w:val="000000"/>
                 <w:lang w:bidi="fa-IR"/>
               </w:rPr>
               <w:t>Total Space (OS Drive):</w:t>
             </w:r>
             <w:r>
               <w:rPr>
-                <w:rFonts w:ascii="Tahoma" w:hAnsi="Tahoma" w:cs="B Zar"/>
-                <w:color w:val="000000"/>
-                <w:sz w:val="21"/>
-                <w:szCs w:val="24"/>
+                <w:rFonts w:asciiTheme="majorBidi" w:hAnsiTheme="majorBidi" w:cstheme="majorBidi"/>
+                <w:color w:val="000000"/>
                 <w:lang w:bidi="fa-IR"/>
               </w:rPr>
               <w:t xml:space="preserve"> </w:t>
             </w:r>
-            <w:sdt>
-              <w:sdtPr>
-                <w:rPr>
-                  <w:rFonts w:ascii="Tahoma" w:hAnsi="Tahoma" w:cs="B Zar"/>
-                  <w:color w:val="000000"/>
-                  <w:sz w:val="21"/>
-                  <w:szCs w:val="24"/>
-                  <w:lang w:bidi="fa-IR"/>
-                </w:rPr>
-                <w:id w:val="-12387569"/>
-                <w:placeholder>
-                  <w:docPart w:val="341E738C04544930B0A01C330BA3D143"/>
-                </w:placeholder>
-              </w:sdtPr>
-              <w:sdtEndPr>
-                <w:rPr>
-                  <w:rFonts w:hint="cs"/>
-                  <w:sz w:val="19"/>
-                  <w:szCs w:val="22"/>
-                </w:rPr>
-              </w:sdtEndPr>
-              <w:sdtContent>
-                <w:bookmarkStart w:id="0" w:name="TotalSpaceCBookmark"/>
-                <w:bookmarkEnd w:id="0"/>
-                <w:r>
-                  <w:rPr>
-                    <w:rFonts w:ascii="Tahoma" w:hAnsi="Tahoma" w:cs="B Zar"/>
-                    <w:color w:val="000000"/>
-                    <w:sz w:val="21"/>
-                    <w:szCs w:val="24"/>
-                    <w:lang w:bidi="fa-IR"/>
-                  </w:rPr>
-                  <w:t xml:space="preserve">  </w:t>
-                </w:r>
-              </w:sdtContent>
-            </w:sdt>
-            <w:r>
-              <w:rPr>
-                <w:rFonts w:ascii="Tahoma" w:hAnsi="Tahoma" w:cs="B Zar"/>
-                <w:color w:val="000000"/>
-                <w:sz w:val="19"/>
-                <w:lang w:bidi="fa-IR"/>
-              </w:rPr>
-              <w:t>G</w:t>
-            </w:r>
-            <w:r>
-              <w:rPr>
-                <w:rFonts w:ascii="Tahoma" w:hAnsi="Tahoma" w:cs="B Zar"/>
-                <w:color w:val="000000"/>
-                <w:sz w:val="19"/>
-              </w:rPr>
-              <w:t>B</w:t>
-            </w:r>
-            <w:r>
-              <w:rPr>
-                <w:rFonts w:ascii="Tahoma" w:hAnsi="Tahoma" w:cs="B Zar" w:hint="cs"/>
-                <w:color w:val="000000"/>
-                <w:sz w:val="19"/>
+            <w:r>
+              <w:rPr>
+                <w:rFonts w:asciiTheme="majorBidi" w:hAnsiTheme="majorBidi" w:cstheme="majorBidi"/>
+                <w:color w:val="000000"/>
+                <w:lang w:bidi="fa-IR"/>
+              </w:rPr>
+              <w:t xml:space="preserve"> </w:t>
+            </w:r>
+            <w:bookmarkStart w:id="1" w:name="TotalSpaceCBookmark"/>
+            <w:r>
+              <w:rPr>
+                <w:rFonts w:asciiTheme="majorBidi" w:hAnsiTheme="majorBidi" w:cstheme="majorBidi"/>
+                <w:b/>
+                <w:bCs/>
+                <w:color w:val="000000"/>
+                <w:u w:val="single"/>
+                <w:lang w:bidi="fa-IR"/>
+              </w:rPr>
+              <w:t>124 GB</w:t>
+            </w:r>
+            <w:bookmarkEnd w:id="1"/>
+            <w:r>
+              <w:rPr>
+                <w:rFonts w:asciiTheme="majorBidi" w:hAnsiTheme="majorBidi" w:cstheme="majorBidi"/>
+                <w:b/>
+                <w:bCs/>
+                <w:color w:val="000000"/>
+                <w:u w:val="single"/>
+                <w:lang w:bidi="fa-IR"/>
+              </w:rPr>
+              <w:t xml:space="preserve"> </w:t>
+            </w:r>
+            <w:r>
+              <w:rPr>
+                <w:rFonts w:asciiTheme="majorBidi" w:hAnsiTheme="majorBidi" w:cstheme="majorBidi"/>
+                <w:b/>
+                <w:bCs/>
+                <w:color w:val="000000"/>
+                <w:u w:val="single"/>
                 <w:rtl/>
               </w:rPr>
               <w:t>(</w:t>
             </w:r>
             <w:r>
               <w:rPr>
-                <w:rFonts w:ascii="Tahoma" w:hAnsi="Tahoma" w:cs="B Zar"/>
-                <w:color w:val="000000"/>
-                <w:sz w:val="21"/>
-                <w:szCs w:val="24"/>
-                <w:lang w:bidi="fa-IR"/>
-              </w:rPr>
-              <w:t xml:space="preserve">     </w:t>
-            </w:r>
-            <w:r>
-              <w:rPr>
-                <w:rFonts w:ascii="Tahoma" w:hAnsi="Tahoma" w:cstheme="majorBidi"/>
-                <w:color w:val="000000"/>
-                <w:sz w:val="21"/>
-                <w:szCs w:val="24"/>
-                <w:lang w:bidi="fa-IR"/>
-              </w:rPr>
-              <w:t>Free Space (OS Drive):</w:t>
-            </w:r>
-            <w:r>
-              <w:rPr>
-                <w:rFonts w:ascii="Tahoma" w:hAnsi="Tahoma" w:cs="B Zar"/>
-                <w:color w:val="000000"/>
-                <w:sz w:val="21"/>
-                <w:szCs w:val="24"/>
+                <w:rFonts w:asciiTheme="majorBidi" w:hAnsiTheme="majorBidi" w:cstheme="majorBidi"/>
+                <w:b/>
+                <w:bCs/>
+                <w:color w:val="000000"/>
+                <w:lang w:bidi="fa-IR"/>
+              </w:rPr>
+              <w:t xml:space="preserve">  </w:t>
+            </w:r>
+            <w:r>
+              <w:rPr>
+                <w:rFonts w:asciiTheme="majorBidi" w:hAnsiTheme="majorBidi" w:cstheme="majorBidi"/>
+                <w:color w:val="000000"/>
+                <w:lang w:bidi="fa-IR"/>
+              </w:rPr>
+              <w:t xml:space="preserve">      </w:t>
+            </w:r>
+            <w:r>
+              <w:rPr>
+                <w:rFonts w:asciiTheme="majorBidi" w:hAnsiTheme="majorBidi" w:cstheme="majorBidi"/>
+                <w:color w:val="000000"/>
+                <w:lang w:bidi="fa-IR"/>
+              </w:rPr>
+              <w:t>Free Space (OS Drive)</w:t>
+            </w:r>
+            <w:r>
+              <w:rPr>
+                <w:rFonts w:asciiTheme="majorBidi" w:hAnsiTheme="majorBidi" w:cstheme="majorBidi"/>
+                <w:color w:val="000000"/>
+                <w:lang w:bidi="fa-IR"/>
+              </w:rPr>
+              <w:t>:</w:t>
+            </w:r>
+            <w:r>
+              <w:rPr>
+                <w:rFonts w:asciiTheme="majorBidi" w:hAnsiTheme="majorBidi" w:cstheme="majorBidi"/>
+                <w:color w:val="000000"/>
                 <w:lang w:bidi="fa-IR"/>
               </w:rPr>
               <w:t xml:space="preserve"> </w:t>
             </w:r>
-            <w:sdt>
-              <w:sdtPr>
-                <w:rPr>
-                  <w:rFonts w:ascii="Tahoma" w:hAnsi="Tahoma" w:cs="B Zar"/>
-                  <w:color w:val="000000"/>
-                  <w:sz w:val="21"/>
-                  <w:szCs w:val="24"/>
-                  <w:lang w:bidi="fa-IR"/>
-                </w:rPr>
-                <w:id w:val="-832752706"/>
-                <w:placeholder>
-                  <w:docPart w:val="A6B04923D8274C14A6DD1AAC59FFAA54"/>
-                </w:placeholder>
-              </w:sdtPr>
-              <w:sdtEndPr>
-                <w:rPr>
-                  <w:rFonts w:hint="cs"/>
-                  <w:sz w:val="19"/>
-                  <w:szCs w:val="22"/>
-                </w:rPr>
-              </w:sdtEndPr>
-              <w:sdtContent>
-                <w:r>
-                  <w:rPr>
-                    <w:rFonts w:ascii="Tahoma" w:hAnsi="Tahoma" w:cs="B Zar" w:hint="cs"/>
-                    <w:color w:val="000000"/>
-                    <w:sz w:val="21"/>
-                    <w:szCs w:val="24"/>
-                    <w:rtl/>
-                    <w:lang w:bidi="fa-IR"/>
-                  </w:rPr>
-                  <w:t xml:space="preserve"> </w:t>
-                </w:r>
-                <w:bookmarkStart w:id="1" w:name="FreeSpaceCBookmark"/>
-                <w:bookmarkEnd w:id="1"/>
-              </w:sdtContent>
-            </w:sdt>
-            <w:r>
-              <w:rPr>
-                <w:rFonts w:ascii="Tahoma" w:hAnsi="Tahoma" w:cs="B Zar"/>
-                <w:color w:val="000000"/>
-                <w:sz w:val="19"/>
-                <w:lang w:bidi="fa-IR"/>
-              </w:rPr>
-              <w:t xml:space="preserve"> G</w:t>
-            </w:r>
-            <w:r>
-              <w:rPr>
-                <w:rFonts w:ascii="Tahoma" w:hAnsi="Tahoma" w:cs="B Zar"/>
-                <w:color w:val="000000"/>
-                <w:sz w:val="19"/>
-              </w:rPr>
-              <w:t>B</w:t>
-            </w:r>
-            <w:r>
-              <w:rPr>
-                <w:rFonts w:ascii="Tahoma" w:hAnsi="Tahoma" w:cs="B Zar" w:hint="cs"/>
-                <w:color w:val="000000"/>
-                <w:sz w:val="19"/>
+            <w:r>
+              <w:rPr>
+                <w:rFonts w:asciiTheme="majorBidi" w:hAnsiTheme="majorBidi" w:cstheme="majorBidi"/>
+                <w:color w:val="000000"/>
+                <w:lang w:bidi="fa-IR"/>
+              </w:rPr>
+              <w:t xml:space="preserve"> </w:t>
+            </w:r>
+            <w:bookmarkStart w:id="2" w:name="FreeSpaceCBookmark"/>
+            <w:r>
+              <w:rPr>
+                <w:rFonts w:asciiTheme="majorBidi" w:hAnsiTheme="majorBidi" w:cstheme="majorBidi"/>
+                <w:b/>
+                <w:bCs/>
+                <w:color w:val="000000"/>
+                <w:u w:val="single"/>
+                <w:lang w:bidi="fa-IR"/>
+              </w:rPr>
+              <w:t>42 GB</w:t>
+            </w:r>
+            <w:bookmarkEnd w:id="2"/>
+            <w:r>
+              <w:rPr>
+                <w:rFonts w:asciiTheme="majorBidi" w:hAnsiTheme="majorBidi" w:cstheme="majorBidi"/>
+                <w:b/>
+                <w:bCs/>
+                <w:color w:val="000000"/>
+                <w:u w:val="single"/>
+                <w:lang w:bidi="fa-IR"/>
+              </w:rPr>
+              <w:t xml:space="preserve"> </w:t>
+            </w:r>
+            <w:r>
+              <w:rPr>
+                <w:rFonts w:asciiTheme="majorBidi" w:hAnsiTheme="majorBidi" w:cstheme="majorBidi"/>
+                <w:b/>
+                <w:bCs/>
+                <w:color w:val="000000"/>
+                <w:u w:val="single"/>
                 <w:rtl/>
               </w:rPr>
               <w:t>(</w:t>
@@ -1713,185 +1682,149 @@
             <w:pPr>
               <w:spacing w:line="276" w:lineRule="auto"/>
               <w:rPr>
-                <w:rFonts w:ascii="Tahoma" w:hAnsi="Tahoma" w:cs="B Zar"/>
-                <w:color w:val="000000"/>
-                <w:sz w:val="21"/>
-                <w:szCs w:val="24"/>
-                <w:lang w:bidi="fa-IR"/>
-              </w:rPr>
-            </w:pPr>
-            <w:r>
-              <w:rPr>
-                <w:rFonts w:ascii="Tahoma" w:hAnsi="Tahoma" w:cstheme="majorBidi"/>
-                <w:color w:val="000000"/>
-                <w:sz w:val="21"/>
-                <w:szCs w:val="24"/>
-                <w:lang w:bidi="fa-IR"/>
-              </w:rPr>
-              <w:t>Total Space(App Drive):</w:t>
-            </w:r>
-            <w:r>
-              <w:rPr>
-                <w:rFonts w:ascii="Tahoma" w:hAnsi="Tahoma" w:cs="B Zar"/>
-                <w:color w:val="000000"/>
-                <w:sz w:val="21"/>
-                <w:szCs w:val="24"/>
+                <w:rFonts w:asciiTheme="majorBidi" w:hAnsiTheme="majorBidi" w:cstheme="majorBidi"/>
+                <w:color w:val="000000"/>
+                <w:lang w:bidi="fa-IR"/>
+              </w:rPr>
+            </w:pPr>
+            <w:r>
+              <w:rPr>
+                <w:rFonts w:asciiTheme="majorBidi" w:hAnsiTheme="majorBidi" w:cstheme="majorBidi"/>
+                <w:color w:val="000000"/>
+                <w:lang w:bidi="fa-IR"/>
+              </w:rPr>
+              <w:t>Total Space(App Drive</w:t>
+            </w:r>
+            <w:r>
+              <w:rPr>
+                <w:rFonts w:asciiTheme="majorBidi" w:hAnsiTheme="majorBidi" w:cstheme="majorBidi"/>
+                <w:color w:val="000000"/>
+                <w:lang w:bidi="fa-IR"/>
+              </w:rPr>
+              <w:t>):</w:t>
+            </w:r>
+            <w:r>
+              <w:rPr>
+                <w:rFonts w:asciiTheme="majorBidi" w:hAnsiTheme="majorBidi" w:cstheme="majorBidi"/>
+                <w:color w:val="000000"/>
                 <w:lang w:bidi="fa-IR"/>
               </w:rPr>
               <w:t xml:space="preserve"> </w:t>
             </w:r>
-            <w:sdt>
-              <w:sdtPr>
-                <w:rPr>
-                  <w:rFonts w:ascii="Tahoma" w:hAnsi="Tahoma" w:cs="B Zar"/>
-                  <w:color w:val="000000"/>
-                  <w:sz w:val="21"/>
-                  <w:szCs w:val="24"/>
-                  <w:lang w:bidi="fa-IR"/>
-                </w:rPr>
-                <w:id w:val="998468142"/>
-                <w:placeholder>
-                  <w:docPart w:val="7208C5506D164204AA61CBCFD73EB653"/>
-                </w:placeholder>
-              </w:sdtPr>
-              <w:sdtEndPr>
-                <w:rPr>
-                  <w:rFonts w:hint="cs"/>
-                  <w:sz w:val="19"/>
-                  <w:szCs w:val="22"/>
-                </w:rPr>
-              </w:sdtEndPr>
-              <w:sdtContent>
-                <w:r>
-                  <w:rPr>
-                    <w:rFonts w:ascii="Tahoma" w:hAnsi="Tahoma" w:cs="B Zar" w:hint="cs"/>
-                    <w:color w:val="000000"/>
-                    <w:sz w:val="21"/>
-                    <w:szCs w:val="24"/>
-                    <w:rtl/>
-                    <w:lang w:bidi="fa-IR"/>
-                  </w:rPr>
-                  <w:t xml:space="preserve">    </w:t>
-                </w:r>
-                <w:bookmarkStart w:id="2" w:name="TotalSpaceEBookmark"/>
-                <w:bookmarkEnd w:id="2"/>
-              </w:sdtContent>
-            </w:sdt>
-            <w:r>
-              <w:rPr>
-                <w:rFonts w:ascii="Tahoma" w:hAnsi="Tahoma" w:cs="B Zar"/>
-                <w:color w:val="000000"/>
-                <w:sz w:val="19"/>
-                <w:lang w:bidi="fa-IR"/>
-              </w:rPr>
-              <w:t xml:space="preserve"> G</w:t>
-            </w:r>
-            <w:r>
-              <w:rPr>
-                <w:rFonts w:ascii="Tahoma" w:hAnsi="Tahoma" w:cs="B Zar"/>
-                <w:color w:val="000000"/>
-                <w:sz w:val="19"/>
-              </w:rPr>
-              <w:t>B</w:t>
-            </w:r>
-            <w:r>
-              <w:rPr>
-                <w:rFonts w:ascii="Tahoma" w:hAnsi="Tahoma" w:cs="B Zar" w:hint="cs"/>
-                <w:color w:val="000000"/>
-                <w:sz w:val="19"/>
+            <w:r>
+              <w:rPr>
+                <w:rFonts w:asciiTheme="majorBidi" w:hAnsiTheme="majorBidi" w:cstheme="majorBidi"/>
+                <w:color w:val="000000"/>
+                <w:lang w:bidi="fa-IR"/>
+              </w:rPr>
+              <w:t xml:space="preserve"> </w:t>
+            </w:r>
+            <w:bookmarkStart w:id="3" w:name="FreeSpaceEBookmark"/>
+            <w:r>
+              <w:rPr>
+                <w:rFonts w:asciiTheme="majorBidi" w:hAnsiTheme="majorBidi" w:cstheme="majorBidi"/>
+                <w:b/>
+                <w:bCs/>
+                <w:color w:val="000000"/>
+                <w:u w:val="single"/>
+                <w:lang w:bidi="fa-IR"/>
+              </w:rPr>
+              <w:t>27 GB</w:t>
+            </w:r>
+            <w:bookmarkEnd w:id="3"/>
+            <w:r>
+              <w:rPr>
+                <w:rFonts w:asciiTheme="majorBidi" w:hAnsiTheme="majorBidi" w:cstheme="majorBidi"/>
+                <w:b/>
+                <w:bCs/>
+                <w:color w:val="000000"/>
+                <w:u w:val="single"/>
+                <w:lang w:bidi="fa-IR"/>
+              </w:rPr>
+              <w:t xml:space="preserve"> </w:t>
+            </w:r>
+            <w:r>
+              <w:rPr>
+                <w:rFonts w:asciiTheme="majorBidi" w:hAnsiTheme="majorBidi" w:cstheme="majorBidi"/>
+                <w:b/>
+                <w:bCs/>
+                <w:color w:val="000000"/>
+                <w:u w:val="single"/>
                 <w:rtl/>
               </w:rPr>
               <w:t>(</w:t>
             </w:r>
             <w:r>
               <w:rPr>
-                <w:rFonts w:ascii="Tahoma" w:hAnsi="Tahoma" w:cs="B Zar"/>
-                <w:color w:val="000000"/>
-                <w:sz w:val="21"/>
-                <w:szCs w:val="24"/>
-                <w:lang w:bidi="fa-IR"/>
-              </w:rPr>
-              <w:t xml:space="preserve">     </w:t>
-            </w:r>
-            <w:r>
-              <w:rPr>
-                <w:rFonts w:ascii="Tahoma" w:hAnsi="Tahoma" w:cstheme="majorBidi"/>
-                <w:color w:val="000000"/>
-                <w:sz w:val="21"/>
-                <w:szCs w:val="24"/>
+                <w:rFonts w:asciiTheme="majorBidi" w:hAnsiTheme="majorBidi" w:cstheme="majorBidi"/>
+                <w:color w:val="000000"/>
+                <w:lang w:bidi="fa-IR"/>
+              </w:rPr>
+              <w:t xml:space="preserve">    </w:t>
+            </w:r>
+            <w:r>
+              <w:rPr>
+                <w:rFonts w:asciiTheme="majorBidi" w:hAnsiTheme="majorBidi" w:cstheme="majorBidi"/>
+                <w:color w:val="000000"/>
+                <w:lang w:bidi="fa-IR"/>
+              </w:rPr>
+              <w:t xml:space="preserve">   </w:t>
+            </w:r>
+            <w:r>
+              <w:rPr>
+                <w:rFonts w:asciiTheme="majorBidi" w:hAnsiTheme="majorBidi" w:cstheme="majorBidi"/>
+                <w:color w:val="000000"/>
                 <w:lang w:bidi="fa-IR"/>
               </w:rPr>
               <w:t>Free Space(App Drive):</w:t>
             </w:r>
             <w:r>
               <w:rPr>
-                <w:rFonts w:ascii="Tahoma" w:hAnsi="Tahoma" w:cs="B Zar"/>
-                <w:color w:val="000000"/>
-                <w:sz w:val="21"/>
-                <w:szCs w:val="24"/>
+                <w:rFonts w:asciiTheme="majorBidi" w:hAnsiTheme="majorBidi" w:cstheme="majorBidi"/>
+                <w:color w:val="000000"/>
                 <w:lang w:bidi="fa-IR"/>
               </w:rPr>
               <w:t xml:space="preserve"> </w:t>
             </w:r>
-            <w:sdt>
-              <w:sdtPr>
-                <w:rPr>
-                  <w:rFonts w:ascii="Tahoma" w:hAnsi="Tahoma" w:cs="B Zar"/>
-                  <w:color w:val="000000"/>
-                  <w:sz w:val="21"/>
-                  <w:szCs w:val="24"/>
-                  <w:lang w:bidi="fa-IR"/>
-                </w:rPr>
-                <w:id w:val="1600990420"/>
-                <w:placeholder>
-                  <w:docPart w:val="24BEA367CDB040F2BF0030694056F6FF"/>
-                </w:placeholder>
-              </w:sdtPr>
-              <w:sdtEndPr>
-                <w:rPr>
-                  <w:rFonts w:hint="cs"/>
-                  <w:sz w:val="19"/>
-                  <w:szCs w:val="22"/>
-                </w:rPr>
-              </w:sdtEndPr>
-              <w:sdtContent>
-                <w:r>
-                  <w:rPr>
-                    <w:rFonts w:ascii="Tahoma" w:hAnsi="Tahoma" w:cs="B Zar" w:hint="cs"/>
-                    <w:color w:val="000000"/>
-                    <w:sz w:val="21"/>
-                    <w:szCs w:val="24"/>
-                    <w:rtl/>
-                    <w:lang w:bidi="fa-IR"/>
-                  </w:rPr>
-                  <w:t xml:space="preserve">    </w:t>
-                </w:r>
-                <w:bookmarkStart w:id="3" w:name="FreeSpaceEBookmark"/>
-                <w:bookmarkEnd w:id="3"/>
-              </w:sdtContent>
-            </w:sdt>
-            <w:r>
-              <w:rPr>
-                <w:rFonts w:ascii="Tahoma" w:hAnsi="Tahoma" w:cs="B Zar"/>
-                <w:color w:val="000000"/>
-                <w:sz w:val="19"/>
-                <w:lang w:bidi="fa-IR"/>
-              </w:rPr>
-              <w:t xml:space="preserve"> G</w:t>
-            </w:r>
-            <w:r>
-              <w:rPr>
-                <w:rFonts w:ascii="Tahoma" w:hAnsi="Tahoma" w:cs="B Zar"/>
-                <w:color w:val="000000"/>
-                <w:sz w:val="19"/>
-              </w:rPr>
-              <w:t>B</w:t>
-            </w:r>
-            <w:r>
-              <w:rPr>
-                <w:rFonts w:ascii="Tahoma" w:hAnsi="Tahoma" w:cs="B Zar" w:hint="cs"/>
-                <w:color w:val="000000"/>
-                <w:sz w:val="19"/>
+            <w:r>
+              <w:rPr>
+                <w:rFonts w:asciiTheme="majorBidi" w:hAnsiTheme="majorBidi" w:cstheme="majorBidi"/>
+                <w:color w:val="000000"/>
+                <w:lang w:bidi="fa-IR"/>
+              </w:rPr>
+              <w:t xml:space="preserve"> </w:t>
+            </w:r>
+            <w:bookmarkStart w:id="4" w:name="TotalSpaceEBookmark"/>
+            <w:r>
+              <w:rPr>
+                <w:rFonts w:asciiTheme="majorBidi" w:hAnsiTheme="majorBidi" w:cstheme="majorBidi"/>
+                <w:b/>
+                <w:bCs/>
+                <w:color w:val="000000"/>
+                <w:u w:val="single"/>
+                <w:lang w:bidi="fa-IR"/>
+              </w:rPr>
+              <w:t>108 GB</w:t>
+            </w:r>
+            <w:bookmarkEnd w:id="4"/>
+            <w:r>
+              <w:rPr>
+                <w:rFonts w:asciiTheme="majorBidi" w:hAnsiTheme="majorBidi" w:cstheme="majorBidi"/>
+                <w:b/>
+                <w:bCs/>
+                <w:color w:val="000000"/>
+                <w:u w:val="single"/>
+                <w:lang w:bidi="fa-IR"/>
+              </w:rPr>
+              <w:t xml:space="preserve"> </w:t>
+            </w:r>
+            <w:r>
+              <w:rPr>
+                <w:rFonts w:asciiTheme="majorBidi" w:hAnsiTheme="majorBidi" w:cstheme="majorBidi"/>
+                <w:b/>
+                <w:bCs/>
+                <w:color w:val="000000"/>
+                <w:u w:val="single"/>
                 <w:rtl/>
               </w:rPr>
               <w:t>(</w:t>
@@ -2291,6 +2224,181 @@
           </w:tcPr>
           <w:p>
             <w:pPr>
+              <w:spacing w:line="192" w:lineRule="auto"/>
+              <w:rPr>
+                <w:rFonts w:ascii="Tahoma" w:hAnsi="Tahoma" w:cs="B Zar"/>
+                <w:color w:val="000000"/>
+                <w:sz w:val="21"/>
+                <w:szCs w:val="24"/>
+                <w:rtl/>
+              </w:rPr>
+            </w:pPr>
+            <w:r>
+              <w:rPr>
+                <w:rFonts w:ascii="Tahoma" w:hAnsi="Tahoma" w:cs="B Zar"/>
+                <w:color w:val="000000"/>
+                <w:sz w:val="21"/>
+                <w:szCs w:val="24"/>
+              </w:rPr>
+              <w:t xml:space="preserve">Average CPU Usage: </w:t>
+            </w:r>
+            <w:bookmarkStart w:id="5" w:name="AverageCpuUsageBookmark"/>
+            <w:r>
+              <w:rPr>
+                <w:rFonts w:asciiTheme="majorBidi" w:hAnsiTheme="majorBidi" w:cstheme="majorBidi"/>
+                <w:b/>
+                <w:bCs/>
+                <w:color w:val="000000"/>
+                <w:u w:val="single"/>
+                <w:lang w:bidi="fa-IR"/>
+              </w:rPr>
+              <w:t>5.7 %</w:t>
+            </w:r>
+            <w:bookmarkEnd w:id="5"/>
+            <w:r>
+              <w:rPr>
+                <w:rFonts w:asciiTheme="majorBidi" w:hAnsiTheme="majorBidi" w:cstheme="majorBidi"/>
+                <w:b/>
+                <w:bCs/>
+                <w:color w:val="000000"/>
+                <w:u w:val="single"/>
+                <w:lang w:bidi="fa-IR"/>
+              </w:rPr>
+              <w:t xml:space="preserve"> </w:t>
+            </w:r>
+            <w:r>
+              <w:rPr>
+                <w:rFonts w:asciiTheme="majorBidi" w:hAnsiTheme="majorBidi" w:cstheme="majorBidi"/>
+                <w:b/>
+                <w:bCs/>
+                <w:color w:val="000000"/>
+                <w:u w:val="single"/>
+                <w:rtl/>
+              </w:rPr>
+              <w:t>(</w:t>
+            </w:r>
+            <w:r>
+              <w:rPr>
+                <w:rFonts w:asciiTheme="majorBidi" w:hAnsiTheme="majorBidi" w:cstheme="majorBidi"/>
+                <w:color w:val="000000"/>
+              </w:rPr>
+              <w:t xml:space="preserve">  </w:t>
+            </w:r>
+            <w:r>
+              <w:rPr>
+                <w:rFonts w:asciiTheme="majorBidi" w:hAnsiTheme="majorBidi" w:cstheme="majorBidi"/>
+                <w:color w:val="000000"/>
+              </w:rPr>
+              <w:t>***</w:t>
+            </w:r>
+            <w:r>
+              <w:rPr>
+                <w:rFonts w:asciiTheme="majorBidi" w:hAnsiTheme="majorBidi" w:cstheme="majorBidi"/>
+                <w:color w:val="000000"/>
+              </w:rPr>
+              <w:t xml:space="preserve">  </w:t>
+            </w:r>
+            <w:r>
+              <w:rPr>
+                <w:rFonts w:ascii="Tahoma" w:hAnsi="Tahoma" w:cs="B Zar"/>
+                <w:color w:val="000000"/>
+                <w:sz w:val="21"/>
+                <w:szCs w:val="24"/>
+              </w:rPr>
+              <w:t xml:space="preserve">Total Memory: </w:t>
+            </w:r>
+            <w:bookmarkStart w:id="6" w:name="TotalMemoryBookmark"/>
+            <w:r>
+              <w:rPr>
+                <w:rFonts w:asciiTheme="majorBidi" w:hAnsiTheme="majorBidi" w:cstheme="majorBidi"/>
+                <w:b/>
+                <w:bCs/>
+                <w:color w:val="000000"/>
+                <w:u w:val="single"/>
+                <w:lang w:bidi="fa-IR"/>
+              </w:rPr>
+              <w:t>8192 MB</w:t>
+            </w:r>
+            <w:bookmarkEnd w:id="6"/>
+            <w:r>
+              <w:rPr>
+                <w:rFonts w:asciiTheme="majorBidi" w:hAnsiTheme="majorBidi" w:cstheme="majorBidi"/>
+                <w:b/>
+                <w:bCs/>
+                <w:color w:val="000000"/>
+                <w:u w:val="single"/>
+                <w:lang w:bidi="fa-IR"/>
+              </w:rPr>
+              <w:t xml:space="preserve"> </w:t>
+            </w:r>
+            <w:r>
+              <w:rPr>
+                <w:rFonts w:asciiTheme="majorBidi" w:hAnsiTheme="majorBidi" w:cstheme="majorBidi"/>
+                <w:b/>
+                <w:bCs/>
+                <w:color w:val="000000"/>
+                <w:u w:val="single"/>
+                <w:rtl/>
+              </w:rPr>
+              <w:t>(</w:t>
+            </w:r>
+            <w:r>
+              <w:rPr>
+                <w:rFonts w:asciiTheme="majorBidi" w:hAnsiTheme="majorBidi" w:cstheme="majorBidi"/>
+                <w:color w:val="000000"/>
+              </w:rPr>
+              <w:t xml:space="preserve">  </w:t>
+            </w:r>
+            <w:r>
+              <w:rPr>
+                <w:rFonts w:asciiTheme="majorBidi" w:hAnsiTheme="majorBidi" w:cstheme="majorBidi"/>
+                <w:color w:val="000000"/>
+              </w:rPr>
+              <w:t>***</w:t>
+            </w:r>
+            <w:r>
+              <w:rPr>
+                <w:rFonts w:asciiTheme="majorBidi" w:hAnsiTheme="majorBidi" w:cstheme="majorBidi"/>
+                <w:color w:val="000000"/>
+              </w:rPr>
+              <w:t xml:space="preserve">  </w:t>
+            </w:r>
+            <w:r>
+              <w:rPr>
+                <w:rFonts w:ascii="Tahoma" w:hAnsi="Tahoma" w:cs="B Zar"/>
+                <w:color w:val="000000"/>
+                <w:sz w:val="21"/>
+                <w:szCs w:val="24"/>
+              </w:rPr>
+              <w:t xml:space="preserve">Average Ram Usage: </w:t>
+            </w:r>
+            <w:bookmarkStart w:id="7" w:name="AverageRamUsageBookmark"/>
+            <w:r>
+              <w:rPr>
+                <w:rFonts w:asciiTheme="majorBidi" w:hAnsiTheme="majorBidi" w:cstheme="majorBidi"/>
+                <w:b/>
+                <w:bCs/>
+                <w:color w:val="000000"/>
+                <w:u w:val="single"/>
+                <w:lang w:bidi="fa-IR"/>
+              </w:rPr>
+              <w:t>92.2 %</w:t>
+            </w:r>
+            <w:bookmarkEnd w:id="7"/>
+            <w:r>
+              <w:rPr>
+                <w:rFonts w:asciiTheme="majorBidi" w:hAnsiTheme="majorBidi" w:cstheme="majorBidi"/>
+                <w:b/>
+                <w:bCs/>
+                <w:color w:val="000000"/>
+                <w:u w:val="single"/>
+                <w:lang w:bidi="fa-IR"/>
+              </w:rPr>
+              <w:t xml:space="preserve"> )</w:t>
+            </w:r>
+          </w:p>
+          <w:p>
+            <w:pPr>
               <w:bidi/>
               <w:spacing w:line="192" w:lineRule="auto"/>
               <w:rPr>
@@ -2298,8 +2406,6 @@
                 <w:color w:val="000000"/>
                 <w:sz w:val="21"/>
                 <w:szCs w:val="24"/>
-                <w:rtl/>
-                <w:lang w:bidi="fa-IR"/>
               </w:rPr>
             </w:pPr>
             <w:r>
@@ -2310,296 +2416,7 @@
                 <w:szCs w:val="24"/>
                 <w:rtl/>
               </w:rPr>
-              <w:t xml:space="preserve">ميانگين </w:t>
-            </w:r>
-            <w:r>
-              <w:rPr>
-                <w:rFonts w:ascii="Tahoma" w:hAnsi="Tahoma" w:cstheme="majorBidi"/>
-                <w:color w:val="000000"/>
-                <w:sz w:val="21"/>
-                <w:szCs w:val="24"/>
-              </w:rPr>
-              <w:t>CPU</w:t>
-            </w:r>
-            <w:r>
-              <w:rPr>
-                <w:rFonts w:ascii="Tahoma" w:hAnsi="Tahoma" w:cs="B Zar"/>
-                <w:color w:val="000000"/>
-                <w:sz w:val="21"/>
-                <w:szCs w:val="24"/>
-              </w:rPr>
               <w:t xml:space="preserve"> </w:t>
-            </w:r>
-            <w:r>
-              <w:rPr>
-                <w:rFonts w:ascii="Tahoma" w:hAnsi="Tahoma" w:cstheme="majorBidi"/>
-                <w:color w:val="000000"/>
-                <w:sz w:val="21"/>
-                <w:szCs w:val="24"/>
-              </w:rPr>
-              <w:t>Usage</w:t>
-            </w:r>
-            <w:r>
-              <w:rPr>
-                <w:rFonts w:ascii="Tahoma" w:hAnsi="Tahoma" w:cs="B Zar" w:hint="cs"/>
-                <w:color w:val="000000"/>
-                <w:sz w:val="21"/>
-                <w:szCs w:val="24"/>
-                <w:rtl/>
-              </w:rPr>
-              <w:t xml:space="preserve">: </w:t>
-            </w:r>
-            <w:sdt>
-              <w:sdtPr>
-                <w:rPr>
-                  <w:rFonts w:ascii="Tahoma" w:hAnsi="Tahoma" w:cs="B Zar"/>
-                  <w:color w:val="000000"/>
-                  <w:sz w:val="21"/>
-                  <w:szCs w:val="24"/>
-                  <w:rtl/>
-                  <w:lang w:bidi="fa-IR"/>
-                </w:rPr>
-                <w:id w:val="-719599344"/>
-                <w:placeholder>
-                  <w:docPart w:val="12732544038640098DAC7D8E01ACB042"/>
-                </w:placeholder>
-              </w:sdtPr>
-              <w:sdtEndPr>
-                <w:rPr>
-                  <w:rFonts w:hint="cs"/>
-                  <w:sz w:val="19"/>
-                  <w:szCs w:val="22"/>
-                </w:rPr>
-              </w:sdtEndPr>
-              <w:sdtContent>
-                <w:r>
-                  <w:rPr>
-                    <w:rFonts w:ascii="Tahoma" w:hAnsi="Tahoma" w:cs="B Zar" w:hint="cs"/>
-                    <w:color w:val="000000"/>
-                    <w:sz w:val="21"/>
-                    <w:szCs w:val="24"/>
-                    <w:rtl/>
-                    <w:lang w:bidi="fa-IR"/>
-                  </w:rPr>
-                  <w:t xml:space="preserve">    ...</w:t>
-                </w:r>
-              </w:sdtContent>
-            </w:sdt>
-            <w:r>
-              <w:rPr>
-                <w:rFonts w:ascii="Tahoma" w:hAnsi="Tahoma" w:cs="B Zar" w:hint="cs"/>
-                <w:color w:val="000000"/>
-                <w:sz w:val="19"/>
-                <w:rtl/>
-                <w:lang w:bidi="fa-IR"/>
-              </w:rPr>
-              <w:t xml:space="preserve"> (%</w:t>
-            </w:r>
-            <w:r>
-              <w:rPr>
-                <w:rFonts w:ascii="Tahoma" w:hAnsi="Tahoma" w:cs="B Zar" w:hint="cs"/>
-                <w:color w:val="000000"/>
-                <w:sz w:val="21"/>
-                <w:szCs w:val="24"/>
-                <w:rtl/>
-                <w:lang w:bidi="fa-IR"/>
-              </w:rPr>
-              <w:t>)</w:t>
-            </w:r>
-            <w:r>
-              <w:rPr>
-                <w:rFonts w:ascii="Tahoma" w:hAnsi="Tahoma" w:cs="B Zar" w:hint="cs"/>
-                <w:color w:val="000000"/>
-                <w:sz w:val="21"/>
-                <w:szCs w:val="24"/>
-                <w:rtl/>
-              </w:rPr>
-              <w:t xml:space="preserve">    حجم کل </w:t>
-            </w:r>
-            <w:r>
-              <w:rPr>
-                <w:rFonts w:ascii="Tahoma" w:hAnsi="Tahoma" w:cstheme="majorBidi"/>
-                <w:color w:val="000000"/>
-                <w:sz w:val="21"/>
-                <w:szCs w:val="24"/>
-              </w:rPr>
-              <w:t>RAM</w:t>
-            </w:r>
-            <w:r>
-              <w:rPr>
-                <w:rFonts w:ascii="Tahoma" w:hAnsi="Tahoma" w:cs="B Zar" w:hint="cs"/>
-                <w:color w:val="000000"/>
-                <w:sz w:val="21"/>
-                <w:szCs w:val="24"/>
-                <w:rtl/>
-              </w:rPr>
-              <w:t xml:space="preserve">: </w:t>
-            </w:r>
-            <w:sdt>
-              <w:sdtPr>
-                <w:rPr>
-                  <w:rFonts w:ascii="Tahoma" w:hAnsi="Tahoma" w:cs="B Zar"/>
-                  <w:color w:val="000000"/>
-                  <w:sz w:val="21"/>
-                  <w:szCs w:val="24"/>
-                  <w:rtl/>
-                  <w:lang w:bidi="fa-IR"/>
-                </w:rPr>
-                <w:id w:val="-2031640160"/>
-                <w:placeholder>
-                  <w:docPart w:val="D92523E8768544B0A93067BC5B91255D"/>
-                </w:placeholder>
-              </w:sdtPr>
-              <w:sdtEndPr>
-                <w:rPr>
-                  <w:rFonts w:hint="cs"/>
-                  <w:sz w:val="19"/>
-                  <w:szCs w:val="22"/>
-                </w:rPr>
-              </w:sdtEndPr>
-              <w:sdtContent>
-                <w:r>
-                  <w:rPr>
-                    <w:rFonts w:ascii="Tahoma" w:hAnsi="Tahoma" w:cs="B Zar" w:hint="cs"/>
-                    <w:color w:val="000000"/>
-                    <w:sz w:val="21"/>
-                    <w:szCs w:val="24"/>
-                    <w:rtl/>
-                    <w:lang w:bidi="fa-IR"/>
-                  </w:rPr>
-                  <w:t xml:space="preserve">    ...</w:t>
-                </w:r>
-              </w:sdtContent>
-            </w:sdt>
-            <w:r>
-              <w:rPr>
-                <w:rFonts w:ascii="Tahoma" w:hAnsi="Tahoma" w:cs="B Zar" w:hint="cs"/>
-                <w:color w:val="000000"/>
-                <w:sz w:val="19"/>
-                <w:rtl/>
-              </w:rPr>
-              <w:t xml:space="preserve"> (</w:t>
-            </w:r>
-            <w:r>
-              <w:rPr>
-                <w:rFonts w:ascii="Tahoma" w:hAnsi="Tahoma" w:cs="B Zar"/>
-                <w:color w:val="000000"/>
-                <w:sz w:val="19"/>
-              </w:rPr>
-              <w:t>GB</w:t>
-            </w:r>
-            <w:r>
-              <w:rPr>
-                <w:rFonts w:ascii="Tahoma" w:hAnsi="Tahoma" w:cs="B Zar" w:hint="cs"/>
-                <w:color w:val="000000"/>
-                <w:sz w:val="19"/>
-                <w:rtl/>
-              </w:rPr>
-              <w:t>)</w:t>
-            </w:r>
-            <w:r>
-              <w:rPr>
-                <w:rFonts w:ascii="Tahoma" w:hAnsi="Tahoma" w:cs="B Zar" w:hint="cs"/>
-                <w:color w:val="000000"/>
-                <w:sz w:val="21"/>
-                <w:szCs w:val="24"/>
-                <w:rtl/>
-              </w:rPr>
-              <w:t xml:space="preserve">       ميانگين </w:t>
-            </w:r>
-            <w:r>
-              <w:rPr>
-                <w:rFonts w:ascii="Tahoma" w:hAnsi="Tahoma" w:cstheme="majorBidi"/>
-                <w:color w:val="000000"/>
-                <w:sz w:val="21"/>
-                <w:szCs w:val="24"/>
-              </w:rPr>
-              <w:t>RAM</w:t>
-            </w:r>
-            <w:r>
-              <w:rPr>
-                <w:rFonts w:ascii="Tahoma" w:hAnsi="Tahoma" w:cs="B Zar"/>
-                <w:color w:val="000000"/>
-                <w:sz w:val="21"/>
-                <w:szCs w:val="24"/>
-              </w:rPr>
-              <w:t xml:space="preserve"> </w:t>
-            </w:r>
-            <w:r>
-              <w:rPr>
-                <w:rFonts w:ascii="Tahoma" w:hAnsi="Tahoma" w:cstheme="majorBidi"/>
-                <w:color w:val="000000"/>
-                <w:sz w:val="21"/>
-                <w:szCs w:val="24"/>
-              </w:rPr>
-              <w:t>Usage</w:t>
-            </w:r>
-            <w:r>
-              <w:rPr>
-                <w:rFonts w:ascii="Tahoma" w:hAnsi="Tahoma" w:cs="B Zar" w:hint="cs"/>
-                <w:color w:val="000000"/>
-                <w:sz w:val="21"/>
-                <w:szCs w:val="24"/>
-                <w:rtl/>
-              </w:rPr>
-              <w:t xml:space="preserve">: </w:t>
-            </w:r>
-            <w:sdt>
-              <w:sdtPr>
-                <w:rPr>
-                  <w:rFonts w:ascii="Tahoma" w:hAnsi="Tahoma" w:cs="B Zar"/>
-                  <w:color w:val="000000"/>
-                  <w:sz w:val="21"/>
-                  <w:szCs w:val="24"/>
-                  <w:rtl/>
-                  <w:lang w:bidi="fa-IR"/>
-                </w:rPr>
-                <w:id w:val="-1261450946"/>
-                <w:placeholder>
-                  <w:docPart w:val="883157C6569B4F239FA6D29D30D6D5FE"/>
-                </w:placeholder>
-              </w:sdtPr>
-              <w:sdtEndPr>
-                <w:rPr>
-                  <w:rFonts w:hint="cs"/>
-                  <w:sz w:val="19"/>
-                  <w:szCs w:val="22"/>
-                </w:rPr>
-              </w:sdtEndPr>
-              <w:sdtContent>
-                <w:r>
-                  <w:rPr>
-                    <w:rFonts w:ascii="Tahoma" w:hAnsi="Tahoma" w:cs="B Zar" w:hint="cs"/>
-                    <w:color w:val="000000"/>
-                    <w:sz w:val="21"/>
-                    <w:szCs w:val="24"/>
-                    <w:rtl/>
-                    <w:lang w:bidi="fa-IR"/>
-                  </w:rPr>
-                  <w:t xml:space="preserve">    ...</w:t>
-                </w:r>
-              </w:sdtContent>
-            </w:sdt>
-            <w:r>
-              <w:rPr>
-                <w:rFonts w:ascii="Tahoma" w:hAnsi="Tahoma" w:cs="B Zar" w:hint="cs"/>
-                <w:color w:val="000000"/>
-                <w:sz w:val="19"/>
-                <w:rtl/>
-                <w:lang w:bidi="fa-IR"/>
-              </w:rPr>
-              <w:t xml:space="preserve"> (%</w:t>
-            </w:r>
-            <w:r>
-              <w:rPr>
-                <w:rFonts w:ascii="Tahoma" w:hAnsi="Tahoma" w:cs="B Zar" w:hint="cs"/>
-                <w:color w:val="000000"/>
-                <w:sz w:val="21"/>
-                <w:szCs w:val="24"/>
-                <w:rtl/>
-                <w:lang w:bidi="fa-IR"/>
-              </w:rPr>
-              <w:t>)</w:t>
             </w:r>
           </w:p>
           <w:p>
@@ -2614,16 +2431,6 @@
                 <w:rtl/>
               </w:rPr>
             </w:pPr>
-            <w:r>
-              <w:rPr>
-                <w:rFonts w:ascii="Tahoma" w:hAnsi="Tahoma" w:cs="B Zar" w:hint="cs"/>
-                <w:color w:val="000000"/>
-                <w:sz w:val="21"/>
-                <w:szCs w:val="24"/>
-                <w:rtl/>
-              </w:rPr>
-              <w:t xml:space="preserve"> </w:t>
-            </w:r>
             <w:r>
               <w:rPr>
                 <w:rFonts w:ascii="Tahoma" w:hAnsi="Tahoma" w:cs="B Zar" w:hint="cs"/>
@@ -3208,7 +3015,6 @@
               </w:rPr>
               <w:t xml:space="preserve">: </w:t>
             </w:r>
-            <w:proofErr w:type="spellStart"/>
             <w:r>
               <w:rPr>
                 <w:rFonts w:ascii="Tahoma" w:hAnsi="Tahoma" w:cstheme="majorBidi"/>
@@ -3218,8 +3024,6 @@
               </w:rPr>
               <w:t>TcpIP</w:t>
             </w:r>
-            <w:proofErr w:type="spellEnd"/>
-            <w:proofErr w:type="gramStart"/>
             <w:r>
               <w:rPr>
                 <w:rFonts w:ascii="Tahoma" w:hAnsi="Tahoma" w:cs="B Zar"/>
@@ -3262,7 +3066,6 @@
                   </w:rPr>
                   <w:t xml:space="preserve">    ...</w:t>
                 </w:r>
-                <w:proofErr w:type="gramEnd"/>
               </w:sdtContent>
             </w:sdt>
             <w:r>
@@ -3369,9 +3172,19 @@
                 <w:sz w:val="21"/>
                 <w:lang w:bidi="fa-IR"/>
               </w:rPr>
+              <w:t xml:space="preserve"> Sql</w:t>
+            </w:r>
+            <w:r>
+              <w:rPr>
+                <w:rFonts w:ascii="Tahoma" w:hAnsi="Tahoma" w:cs="B Zar"/>
+                <w:b/>
+                <w:bCs/>
+                <w:color w:val="000000"/>
+                <w:sz w:val="21"/>
+                <w:lang w:bidi="fa-IR"/>
+              </w:rPr>
               <w:t xml:space="preserve"> </w:t>
             </w:r>
-            <w:proofErr w:type="spellStart"/>
             <w:r>
               <w:rPr>
                 <w:rFonts w:ascii="Tahoma" w:hAnsi="Tahoma" w:cstheme="majorBidi"/>
@@ -3381,50 +3194,26 @@
                 <w:sz w:val="21"/>
                 <w:lang w:bidi="fa-IR"/>
               </w:rPr>
-              <w:t>Sql</w:t>
-            </w:r>
-            <w:proofErr w:type="spellEnd"/>
+              <w:t>Server</w:t>
+            </w:r>
             <w:r>
               <w:rPr>
                 <w:rFonts w:ascii="Tahoma" w:hAnsi="Tahoma" w:cs="B Zar"/>
-                <w:b/>
-                <w:bCs/>
-                <w:color w:val="000000"/>
-                <w:sz w:val="21"/>
-                <w:lang w:bidi="fa-IR"/>
-              </w:rPr>
-              <w:t xml:space="preserve"> </w:t>
+                <w:color w:val="000000"/>
+                <w:sz w:val="21"/>
+                <w:lang w:bidi="fa-IR"/>
+              </w:rPr>
+              <w:t xml:space="preserve">   : </w:t>
             </w:r>
             <w:r>
               <w:rPr>
                 <w:rFonts w:ascii="Tahoma" w:hAnsi="Tahoma" w:cstheme="majorBidi"/>
-                <w:b/>
-                <w:bCs/>
                 <w:color w:val="000000"/>
                 <w:sz w:val="21"/>
                 <w:lang w:bidi="fa-IR"/>
               </w:rPr>
               <w:t>Server</w:t>
             </w:r>
-            <w:r>
-              <w:rPr>
-                <w:rFonts w:ascii="Tahoma" w:hAnsi="Tahoma" w:cs="B Zar"/>
-                <w:color w:val="000000"/>
-                <w:sz w:val="21"/>
-                <w:lang w:bidi="fa-IR"/>
-              </w:rPr>
-              <w:t xml:space="preserve">   : </w:t>
-            </w:r>
-            <w:r>
-              <w:rPr>
-                <w:rFonts w:ascii="Tahoma" w:hAnsi="Tahoma" w:cstheme="majorBidi"/>
-                <w:color w:val="000000"/>
-                <w:sz w:val="21"/>
-                <w:lang w:bidi="fa-IR"/>
-              </w:rPr>
-              <w:t>Server</w:t>
-            </w:r>
-            <w:proofErr w:type="gramStart"/>
             <w:r>
               <w:rPr>
                 <w:rFonts w:ascii="Tahoma" w:hAnsi="Tahoma" w:cs="B Zar"/>
@@ -3467,7 +3256,6 @@
                   </w:rPr>
                   <w:t xml:space="preserve">    ...</w:t>
                 </w:r>
-                <w:proofErr w:type="gramEnd"/>
               </w:sdtContent>
             </w:sdt>
             <w:r>
@@ -3634,7 +3422,6 @@
               </w:rPr>
               <w:t>Timeout</w:t>
             </w:r>
-            <w:proofErr w:type="gramStart"/>
             <w:r>
               <w:rPr>
                 <w:rFonts w:ascii="Tahoma" w:hAnsi="Tahoma" w:cs="B Zar"/>
@@ -3677,7 +3464,6 @@
                   </w:rPr>
                   <w:t xml:space="preserve">    ...</w:t>
                 </w:r>
-                <w:proofErr w:type="gramEnd"/>
               </w:sdtContent>
             </w:sdt>
             <w:r>
@@ -3698,7 +3484,6 @@
               </w:rPr>
               <w:t xml:space="preserve"> </w:t>
             </w:r>
-            <w:proofErr w:type="spellStart"/>
             <w:r>
               <w:rPr>
                 <w:rFonts w:ascii="Tahoma" w:hAnsi="Tahoma" w:cstheme="majorBidi"/>
@@ -3708,7 +3493,6 @@
               </w:rPr>
               <w:t>SessionID</w:t>
             </w:r>
-            <w:proofErr w:type="spellEnd"/>
             <w:r>
               <w:rPr>
                 <w:rFonts w:ascii="Tahoma" w:hAnsi="Tahoma" w:cs="B Zar"/>
@@ -3794,44 +3578,18 @@
                 <w:rtl/>
                 <w:lang w:bidi="fa-IR"/>
               </w:rPr>
-              <w:t xml:space="preserve">وضعیت مدیریت نشست سازمان الکترونیک: </w:t>
-            </w:r>
-            <w:sdt>
-              <w:sdtPr>
-                <w:rPr>
-                  <w:rFonts w:ascii="Tahoma" w:hAnsi="Tahoma" w:cs="B Zar"/>
-                  <w:color w:val="000000"/>
-                  <w:sz w:val="21"/>
-                  <w:szCs w:val="24"/>
-                  <w:rtl/>
-                  <w:lang w:bidi="fa-IR"/>
-                </w:rPr>
-                <w:id w:val="614105828"/>
-                <w:placeholder>
-                  <w:docPart w:val="B7481CAA502D4CDC96C09DEFD2A08575"/>
-                </w:placeholder>
-              </w:sdtPr>
-              <w:sdtEndPr>
-                <w:rPr>
-                  <w:rFonts w:hint="cs"/>
-                  <w:sz w:val="19"/>
-                  <w:szCs w:val="22"/>
-                </w:rPr>
-              </w:sdtEndPr>
-              <w:sdtContent>
-                <w:r>
-                  <w:rPr>
-                    <w:rFonts w:ascii="Tahoma" w:hAnsi="Tahoma" w:cs="B Zar" w:hint="cs"/>
-                    <w:color w:val="000000"/>
-                    <w:sz w:val="21"/>
-                    <w:szCs w:val="24"/>
-                    <w:rtl/>
-                    <w:lang w:bidi="fa-IR"/>
-                  </w:rPr>
-                  <w:t xml:space="preserve">    ...</w:t>
-                </w:r>
-              </w:sdtContent>
-            </w:sdt>
+              <w:t>وضعیت مدیریت نشست سازمان الکترونیک:</w:t>
+            </w:r>
+            <w:r>
+              <w:rPr>
+                <w:rFonts w:ascii="Tahoma" w:hAnsi="Tahoma" w:cs="B Zar"/>
+                <w:color w:val="000000"/>
+                <w:sz w:val="21"/>
+                <w:szCs w:val="24"/>
+                <w:lang w:bidi="fa-IR"/>
+              </w:rPr>
+              <w:t xml:space="preserve"> </w:t>
+            </w:r>
             <w:r>
               <w:rPr>
                 <w:rFonts w:ascii="Tahoma" w:hAnsi="Tahoma" w:cs="B Zar" w:hint="cs"/>
@@ -3843,6 +3601,21 @@
               </w:rPr>
               <w:t xml:space="preserve"> </w:t>
             </w:r>
+            <w:bookmarkStart w:id="8" w:name="EnableSessionTimeOutBookmark"/>
+            <w:r>
+              <w:rPr>
+                <w:rFonts w:ascii="Tahoma" w:hAnsi="Tahoma" w:cs="B Zar"/>
+                <w:b/>
+                <w:bCs/>
+                <w:color w:val="000000"/>
+                <w:sz w:val="21"/>
+                <w:szCs w:val="24"/>
+                <w:u w:val="single"/>
+                <w:rtl/>
+              </w:rPr>
+              <w:t>فعال</w:t>
+            </w:r>
+            <w:bookmarkEnd w:id="8"/>
             <w:r>
               <w:rPr>
                 <w:rFonts w:ascii="Tahoma" w:hAnsi="Tahoma" w:cs="B Zar" w:hint="cs"/>
@@ -3865,42 +3638,19 @@
               </w:rPr>
               <w:t xml:space="preserve">مدت زمان کنترل مدیریت نشست سازمان الکترونیک: </w:t>
             </w:r>
-            <w:sdt>
-              <w:sdtPr>
-                <w:rPr>
-                  <w:rFonts w:ascii="Tahoma" w:hAnsi="Tahoma" w:cs="B Zar"/>
-                  <w:color w:val="000000"/>
-                  <w:sz w:val="21"/>
-                  <w:szCs w:val="24"/>
-                  <w:rtl/>
-                  <w:lang w:bidi="fa-IR"/>
-                </w:rPr>
-                <w:id w:val="1857238521"/>
-                <w:placeholder>
-                  <w:docPart w:val="39BEDB673CB74CDA968B51143603280E"/>
-                </w:placeholder>
-              </w:sdtPr>
-              <w:sdtEndPr>
-                <w:rPr>
-                  <w:rFonts w:hint="cs"/>
-                  <w:sz w:val="19"/>
-                  <w:szCs w:val="22"/>
-                </w:rPr>
-              </w:sdtEndPr>
-              <w:sdtContent>
-                <w:r>
-                  <w:rPr>
-                    <w:rFonts w:ascii="Tahoma" w:hAnsi="Tahoma" w:cs="B Zar" w:hint="cs"/>
-                    <w:color w:val="000000"/>
-                    <w:sz w:val="21"/>
-                    <w:szCs w:val="24"/>
-                    <w:rtl/>
-                    <w:lang w:bidi="fa-IR"/>
-                  </w:rPr>
-                  <w:t xml:space="preserve">    ...</w:t>
-                </w:r>
-              </w:sdtContent>
-            </w:sdt>
+            <w:bookmarkStart w:id="9" w:name="SessionTimeOutBookmark"/>
+            <w:r>
+              <w:rPr>
+                <w:rFonts w:asciiTheme="majorBidi" w:hAnsiTheme="majorBidi" w:cstheme="majorBidi"/>
+                <w:b/>
+                <w:bCs/>
+                <w:color w:val="000000"/>
+                <w:u w:val="single"/>
+                <w:lang w:bidi="fa-IR"/>
+              </w:rPr>
+              <w:t>30</w:t>
+            </w:r>
+            <w:bookmarkEnd w:id="9"/>
           </w:p>
           <w:p>
             <w:pPr>
@@ -4708,8 +4458,22 @@
                 <w:szCs w:val="24"/>
                 <w:rtl/>
               </w:rPr>
-              <w:t>تعداد ركورد قابل جستجو:   ...</w:t>
-            </w:r>
+              <w:t xml:space="preserve">تعداد ركورد قابل جستجو:   </w:t>
+            </w:r>
+            <w:bookmarkStart w:id="10" w:name="MaxSearchResultBookmark"/>
+            <w:r>
+              <w:rPr>
+                <w:rFonts w:asciiTheme="majorBidi" w:hAnsiTheme="majorBidi" w:cstheme="majorBidi"/>
+                <w:b/>
+                <w:bCs/>
+                <w:color w:val="000000"/>
+                <w:u w:val="single"/>
+                <w:rtl/>
+                <w:lang w:bidi="fa-IR"/>
+              </w:rPr>
+              <w:t>200</w:t>
+            </w:r>
+            <w:bookmarkEnd w:id="10"/>
           </w:p>
           <w:p>
             <w:pPr>
@@ -4790,8 +4554,22 @@
                 <w:szCs w:val="24"/>
                 <w:rtl/>
               </w:rPr>
-              <w:t xml:space="preserve">: ... </w:t>
-            </w:r>
+              <w:t xml:space="preserve">: </w:t>
+            </w:r>
+            <w:bookmarkStart w:id="11" w:name="RecordPerPageBookmark"/>
+            <w:r>
+              <w:rPr>
+                <w:rFonts w:asciiTheme="majorBidi" w:hAnsiTheme="majorBidi" w:cstheme="majorBidi"/>
+                <w:b/>
+                <w:bCs/>
+                <w:color w:val="000000"/>
+                <w:u w:val="single"/>
+                <w:rtl/>
+                <w:lang w:bidi="fa-IR"/>
+              </w:rPr>
+              <w:t>11</w:t>
+            </w:r>
+            <w:bookmarkEnd w:id="11"/>
           </w:p>
           <w:p>
             <w:pPr>
@@ -4870,8 +4648,22 @@
                 <w:szCs w:val="24"/>
                 <w:rtl/>
               </w:rPr>
-              <w:t>: ...</w:t>
-            </w:r>
+              <w:t xml:space="preserve">: </w:t>
+            </w:r>
+            <w:bookmarkStart w:id="12" w:name="TopResultCategoryBookmark"/>
+            <w:r>
+              <w:rPr>
+                <w:rFonts w:asciiTheme="majorBidi" w:hAnsiTheme="majorBidi" w:cstheme="majorBidi"/>
+                <w:b/>
+                <w:bCs/>
+                <w:color w:val="000000"/>
+                <w:u w:val="single"/>
+                <w:rtl/>
+                <w:lang w:bidi="fa-IR"/>
+              </w:rPr>
+              <w:t>15</w:t>
+            </w:r>
+            <w:bookmarkEnd w:id="12"/>
           </w:p>
           <w:p>
             <w:pPr>
@@ -4944,6 +4736,31 @@
               </w:rPr>
               <w:t>نوع جستجو در ارجاع:</w:t>
             </w:r>
+            <w:r>
+              <w:rPr>
+                <w:rFonts w:ascii="Tahoma" w:hAnsi="Tahoma" w:cs="B Zar" w:hint="cs"/>
+                <w:color w:val="000000"/>
+                <w:sz w:val="24"/>
+                <w:szCs w:val="24"/>
+                <w:rtl/>
+              </w:rPr>
+              <w:t xml:space="preserve"> </w:t>
+            </w:r>
+            <w:bookmarkStart w:id="13" w:name="SendSearchTypeBookmark"/>
+            <w:r>
+              <w:rPr>
+                <w:rFonts w:ascii="Tahoma" w:hAnsi="Tahoma" w:cs="B Zar"/>
+                <w:b/>
+                <w:bCs/>
+                <w:color w:val="000000"/>
+                <w:sz w:val="21"/>
+                <w:szCs w:val="24"/>
+                <w:u w:val="single"/>
+                <w:rtl/>
+              </w:rPr>
+              <w:t>اتومات</w:t>
+            </w:r>
+            <w:bookmarkEnd w:id="13"/>
           </w:p>
           <w:p>
             <w:pPr>
@@ -6181,18 +5998,7 @@
                 <w:szCs w:val="24"/>
                 <w:rtl/>
               </w:rPr>
-              <w:t xml:space="preserve">   شرح</w:t>
-            </w:r>
-            <w:proofErr w:type="gramStart"/>
-            <w:r>
-              <w:rPr>
-                <w:rFonts w:ascii="Tahoma" w:hAnsi="Tahoma" w:cs="B Zar" w:hint="cs"/>
-                <w:color w:val="000000"/>
-                <w:sz w:val="21"/>
-                <w:szCs w:val="24"/>
-                <w:rtl/>
-              </w:rPr>
-              <w:t xml:space="preserve">: </w:t>
+              <w:t xml:space="preserve">   شرح: </w:t>
             </w:r>
             <w:sdt>
               <w:sdtPr>
@@ -6228,7 +6034,6 @@
                   </w:rPr>
                   <w:t xml:space="preserve">    ...</w:t>
                 </w:r>
-                <w:proofErr w:type="gramEnd"/>
               </w:sdtContent>
             </w:sdt>
           </w:p>
@@ -8336,7 +8141,6 @@
               </w:rPr>
               <w:t xml:space="preserve">بررسی وضعیت صحت عملکرد نرم افزار </w:t>
             </w:r>
-            <w:proofErr w:type="spellStart"/>
             <w:r>
               <w:rPr>
                 <w:rFonts w:ascii="Tahoma" w:hAnsi="Tahoma" w:cstheme="majorBidi"/>
@@ -8346,7 +8150,6 @@
               </w:rPr>
               <w:t>Zan</w:t>
             </w:r>
-            <w:proofErr w:type="spellEnd"/>
             <w:r>
               <w:rPr>
                 <w:rFonts w:ascii="Tahoma" w:hAnsi="Tahoma" w:cs="B Zar"/>
@@ -9683,7 +9486,6 @@
                 <w:rtl/>
                 <w:lang w:bidi="fa-IR"/>
               </w:rPr>
-              <w:lastRenderedPageBreak/>
               <w:t>16</w:t>
             </w:r>
           </w:p>
@@ -11400,48 +11202,36 @@
                 <w:rtl/>
                 <w:lang w:bidi="fa-IR"/>
               </w:rPr>
-              <w:t xml:space="preserve">: </w:t>
-            </w:r>
-            <w:sdt>
-              <w:sdtPr>
-                <w:rPr>
-                  <w:rFonts w:ascii="Tahoma" w:hAnsi="Tahoma" w:cs="B Zar"/>
-                  <w:color w:val="000000"/>
-                  <w:sz w:val="21"/>
-                  <w:szCs w:val="24"/>
-                  <w:rtl/>
-                  <w:lang w:bidi="fa-IR"/>
-                </w:rPr>
-                <w:id w:val="-333144641"/>
-                <w:placeholder>
-                  <w:docPart w:val="9824B53EFD1E4BF4BC531DD110511CC1"/>
-                </w:placeholder>
-              </w:sdtPr>
-              <w:sdtEndPr>
-                <w:rPr>
-                  <w:rFonts w:hint="cs"/>
-                  <w:sz w:val="19"/>
-                  <w:szCs w:val="22"/>
-                </w:rPr>
-              </w:sdtEndPr>
-              <w:sdtContent>
-                <w:r>
-                  <w:rPr>
-                    <w:rFonts w:ascii="Tahoma" w:hAnsi="Tahoma" w:cs="B Zar" w:hint="cs"/>
-                    <w:color w:val="000000"/>
-                    <w:sz w:val="21"/>
-                    <w:szCs w:val="24"/>
-                    <w:rtl/>
-                    <w:lang w:bidi="fa-IR"/>
-                  </w:rPr>
-                  <w:t xml:space="preserve">    </w:t>
-                </w:r>
-                <w:bookmarkStart w:id="4" w:name="WindowsVersionBookmark"/>
-                <w:bookmarkStart w:id="5" w:name="_GoBack"/>
-                <w:bookmarkEnd w:id="4"/>
-                <w:bookmarkEnd w:id="5"/>
-              </w:sdtContent>
-            </w:sdt>
+              <w:t>:</w:t>
+            </w:r>
+            <w:r>
+              <w:rPr>
+                <w:rFonts w:ascii="Tahoma" w:hAnsi="Tahoma" w:cs="B Zar"/>
+                <w:color w:val="000000"/>
+                <w:sz w:val="21"/>
+                <w:szCs w:val="24"/>
+                <w:lang w:bidi="fa-IR"/>
+              </w:rPr>
+              <w:t xml:space="preserve">  </w:t>
+            </w:r>
+            <w:bookmarkStart w:id="14" w:name="WindowsVersionBookmark"/>
+            <w:r>
+              <w:rPr>
+                <w:rFonts w:asciiTheme="majorBidi" w:hAnsiTheme="majorBidi" w:cstheme="majorBidi"/>
+                <w:b/>
+                <w:bCs/>
+                <w:color w:val="000000"/>
+                <w:sz w:val="24"/>
+                <w:szCs w:val="24"/>
+                <w:u w:val="single"/>
+                <w:lang w:bidi="fa-IR"/>
+              </w:rPr>
+              <w:t>Microsoft Windows 10 Pro N - Version 10.0.19045</w:t>
+            </w:r>
+            <w:bookmarkEnd w:id="14"/>
+            <w:r>
+              <w:t xml:space="preserve"> </w:t>
+            </w:r>
             <w:r>
               <w:rPr>
                 <w:rFonts w:ascii="Tahoma" w:hAnsi="Tahoma" w:cs="B Zar" w:hint="cs"/>
@@ -11451,18 +11241,7 @@
                 <w:rtl/>
                 <w:lang w:bidi="fa-IR"/>
               </w:rPr>
-              <w:t xml:space="preserve"> </w:t>
-            </w:r>
-            <w:r>
-              <w:rPr>
-                <w:rFonts w:ascii="Tahoma" w:hAnsi="Tahoma" w:cs="B Zar" w:hint="cs"/>
-                <w:color w:val="000000"/>
-                <w:sz w:val="21"/>
-                <w:szCs w:val="24"/>
-                <w:rtl/>
-                <w:lang w:bidi="fa-IR"/>
-              </w:rPr>
-              <w:t xml:space="preserve">    </w:t>
+              <w:t xml:space="preserve">   </w:t>
             </w:r>
           </w:p>
           <w:p>
@@ -12133,8 +11912,8 @@
     </w:p>
     <w:p/>
     <w:sectPr>
-      <w:headerReference w:type="default" r:id="rId9"/>
-      <w:footerReference w:type="default" r:id="rId10"/>
+      <w:headerReference w:type="default" r:id="rId10"/>
+      <w:footerReference w:type="default" r:id="rId11"/>
       <w:pgSz w:w="12240" w:h="15840"/>
       <w:pgMar w:top="2268" w:right="1440" w:bottom="1276" w:left="1440" w:header="720" w:footer="288" w:gutter="0"/>
       <w:pgNumType w:start="1"/>
@@ -12515,18 +12294,7 @@
                               <w:szCs w:val="20"/>
                               <w:rtl/>
                             </w:rPr>
-                            <w:t xml:space="preserve">صفحه </w:t>
-                          </w:r>
-                          <w:r>
-                            <w:rPr>
-                              <w:rFonts w:cs="B Mitra" w:hint="cs"/>
-                              <w:b/>
-                              <w:bCs/>
-                              <w:sz w:val="20"/>
-                              <w:szCs w:val="20"/>
-                              <w:rtl/>
-                            </w:rPr>
-                            <w:t xml:space="preserve">( </w:t>
+                            <w:t xml:space="preserve">صفحه ( </w:t>
                           </w:r>
                           <w:r>
                             <w:rPr>
@@ -12568,7 +12336,7 @@
                               <w:szCs w:val="20"/>
                               <w:rtl/>
                             </w:rPr>
-                            <w:t>3</w:t>
+                            <w:t>1</w:t>
                           </w:r>
                           <w:r>
                             <w:rPr>
@@ -12653,18 +12421,7 @@
                         <w:szCs w:val="20"/>
                         <w:rtl/>
                       </w:rPr>
-                      <w:t xml:space="preserve">صفحه </w:t>
-                    </w:r>
-                    <w:r>
-                      <w:rPr>
-                        <w:rFonts w:cs="B Mitra" w:hint="cs"/>
-                        <w:b/>
-                        <w:bCs/>
-                        <w:sz w:val="20"/>
-                        <w:szCs w:val="20"/>
-                        <w:rtl/>
-                      </w:rPr>
-                      <w:t xml:space="preserve">( </w:t>
+                      <w:t xml:space="preserve">صفحه ( </w:t>
                     </w:r>
                     <w:r>
                       <w:rPr>
@@ -12706,7 +12463,7 @@
                         <w:szCs w:val="20"/>
                         <w:rtl/>
                       </w:rPr>
-                      <w:t>3</w:t>
+                      <w:t>1</w:t>
                     </w:r>
                     <w:r>
                       <w:rPr>
@@ -12825,19 +12582,7 @@
                               <w:szCs w:val="20"/>
                               <w:rtl/>
                             </w:rPr>
-                            <w:t xml:space="preserve">: </w:t>
-                          </w:r>
-                          <w:r>
-                            <w:rPr>
-                              <w:rFonts w:cs="B Nazanin" w:hint="cs"/>
-                              <w:b/>
-                              <w:bCs/>
-                              <w:color w:val="184383"/>
-                              <w:sz w:val="20"/>
-                              <w:szCs w:val="20"/>
-                              <w:rtl/>
-                            </w:rPr>
-                            <w:t>مواردی ستاره</w:t>
+                            <w:t>: مواردی ستاره</w:t>
                           </w:r>
                           <w:r>
                             <w:rPr>
@@ -13625,7 +13370,6 @@
               <w:lang w:bidi="fa-IR"/>
             </w:rPr>
           </w:pPr>
-          <w:proofErr w:type="spellStart"/>
           <w:r>
             <w:rPr>
               <w:rFonts w:asciiTheme="minorBidi" w:hAnsiTheme="minorBidi"/>
@@ -13634,18 +13378,7 @@
               <w:szCs w:val="16"/>
               <w:lang w:bidi="fa-IR"/>
             </w:rPr>
-            <w:t>Seo</w:t>
-          </w:r>
-          <w:proofErr w:type="spellEnd"/>
-          <w:r>
-            <w:rPr>
-              <w:rFonts w:asciiTheme="minorBidi" w:hAnsiTheme="minorBidi"/>
-              <w:color w:val="184383"/>
-              <w:sz w:val="16"/>
-              <w:szCs w:val="16"/>
-              <w:lang w:bidi="fa-IR"/>
-            </w:rPr>
-            <w:t>/…../…..</w:t>
+            <w:t>Seo/…../…..</w:t>
           </w:r>
         </w:p>
       </w:tc>
@@ -14339,7 +14072,6 @@
               <w:lang w:bidi="fa-IR"/>
             </w:rPr>
           </w:pPr>
-          <w:proofErr w:type="spellStart"/>
           <w:r>
             <w:rPr>
               <w:rFonts w:asciiTheme="minorBidi" w:hAnsiTheme="minorBidi"/>
@@ -14348,18 +14080,7 @@
               <w:szCs w:val="16"/>
               <w:lang w:bidi="fa-IR"/>
             </w:rPr>
-            <w:t>Seo</w:t>
-          </w:r>
-          <w:proofErr w:type="spellEnd"/>
-          <w:r>
-            <w:rPr>
-              <w:rFonts w:asciiTheme="minorBidi" w:hAnsiTheme="minorBidi"/>
-              <w:color w:val="184383"/>
-              <w:sz w:val="16"/>
-              <w:szCs w:val="16"/>
-              <w:lang w:bidi="fa-IR"/>
-            </w:rPr>
-            <w:t>/…../…..</w:t>
+            <w:t>Seo/…../…..</w:t>
           </w:r>
         </w:p>
       </w:tc>
@@ -14972,122 +14693,6 @@
   <w:docParts>
     <w:docPart>
       <w:docPartPr>
-        <w:name w:val="341E738C04544930B0A01C330BA3D143"/>
-        <w:category>
-          <w:name w:val="General"/>
-          <w:gallery w:val="placeholder"/>
-        </w:category>
-        <w:types>
-          <w:type w:val="bbPlcHdr"/>
-        </w:types>
-        <w:behaviors>
-          <w:behavior w:val="content"/>
-        </w:behaviors>
-        <w:guid w:val="{69A8D7B1-67C5-492F-9961-60A3E9F3F30F}"/>
-      </w:docPartPr>
-      <w:docPartBody>
-        <w:p>
-          <w:pPr>
-            <w:pStyle w:val="341E738C04544930B0A01C330BA3D143"/>
-          </w:pPr>
-          <w:r>
-            <w:rPr>
-              <w:rStyle w:val="PlaceholderText"/>
-            </w:rPr>
-            <w:t>Click here to enter text.</w:t>
-          </w:r>
-        </w:p>
-      </w:docPartBody>
-    </w:docPart>
-    <w:docPart>
-      <w:docPartPr>
-        <w:name w:val="A6B04923D8274C14A6DD1AAC59FFAA54"/>
-        <w:category>
-          <w:name w:val="General"/>
-          <w:gallery w:val="placeholder"/>
-        </w:category>
-        <w:types>
-          <w:type w:val="bbPlcHdr"/>
-        </w:types>
-        <w:behaviors>
-          <w:behavior w:val="content"/>
-        </w:behaviors>
-        <w:guid w:val="{54A121DD-40C8-43F2-91C9-A4810402EB07}"/>
-      </w:docPartPr>
-      <w:docPartBody>
-        <w:p>
-          <w:pPr>
-            <w:pStyle w:val="A6B04923D8274C14A6DD1AAC59FFAA54"/>
-          </w:pPr>
-          <w:r>
-            <w:rPr>
-              <w:rStyle w:val="PlaceholderText"/>
-            </w:rPr>
-            <w:t>Click here to enter text.</w:t>
-          </w:r>
-        </w:p>
-      </w:docPartBody>
-    </w:docPart>
-    <w:docPart>
-      <w:docPartPr>
-        <w:name w:val="7208C5506D164204AA61CBCFD73EB653"/>
-        <w:category>
-          <w:name w:val="General"/>
-          <w:gallery w:val="placeholder"/>
-        </w:category>
-        <w:types>
-          <w:type w:val="bbPlcHdr"/>
-        </w:types>
-        <w:behaviors>
-          <w:behavior w:val="content"/>
-        </w:behaviors>
-        <w:guid w:val="{FDE3F07B-3F02-4EDE-A463-11EF3B9CB32A}"/>
-      </w:docPartPr>
-      <w:docPartBody>
-        <w:p>
-          <w:pPr>
-            <w:pStyle w:val="7208C5506D164204AA61CBCFD73EB653"/>
-          </w:pPr>
-          <w:r>
-            <w:rPr>
-              <w:rStyle w:val="PlaceholderText"/>
-            </w:rPr>
-            <w:t>Click here to enter text.</w:t>
-          </w:r>
-        </w:p>
-      </w:docPartBody>
-    </w:docPart>
-    <w:docPart>
-      <w:docPartPr>
-        <w:name w:val="24BEA367CDB040F2BF0030694056F6FF"/>
-        <w:category>
-          <w:name w:val="General"/>
-          <w:gallery w:val="placeholder"/>
-        </w:category>
-        <w:types>
-          <w:type w:val="bbPlcHdr"/>
-        </w:types>
-        <w:behaviors>
-          <w:behavior w:val="content"/>
-        </w:behaviors>
-        <w:guid w:val="{60D48A81-973B-44D8-A3D1-3D292B186CDD}"/>
-      </w:docPartPr>
-      <w:docPartBody>
-        <w:p>
-          <w:pPr>
-            <w:pStyle w:val="24BEA367CDB040F2BF0030694056F6FF"/>
-          </w:pPr>
-          <w:r>
-            <w:rPr>
-              <w:rStyle w:val="PlaceholderText"/>
-            </w:rPr>
-            <w:t>Click here to enter text.</w:t>
-          </w:r>
-        </w:p>
-      </w:docPartBody>
-    </w:docPart>
-    <w:docPart>
-      <w:docPartPr>
         <w:name w:val="71BC6A6F5D084E59B993E961E651AC97"/>
         <w:category>
           <w:name w:val="General"/>
@@ -15105,93 +14710,6 @@
         <w:p>
           <w:pPr>
             <w:pStyle w:val="71BC6A6F5D084E59B993E961E651AC97"/>
-          </w:pPr>
-          <w:r>
-            <w:rPr>
-              <w:rStyle w:val="PlaceholderText"/>
-            </w:rPr>
-            <w:t>Click here to enter text.</w:t>
-          </w:r>
-        </w:p>
-      </w:docPartBody>
-    </w:docPart>
-    <w:docPart>
-      <w:docPartPr>
-        <w:name w:val="12732544038640098DAC7D8E01ACB042"/>
-        <w:category>
-          <w:name w:val="General"/>
-          <w:gallery w:val="placeholder"/>
-        </w:category>
-        <w:types>
-          <w:type w:val="bbPlcHdr"/>
-        </w:types>
-        <w:behaviors>
-          <w:behavior w:val="content"/>
-        </w:behaviors>
-        <w:guid w:val="{BCD04AE2-5CFB-49AA-93EB-0BEB0D99F627}"/>
-      </w:docPartPr>
-      <w:docPartBody>
-        <w:p>
-          <w:pPr>
-            <w:pStyle w:val="12732544038640098DAC7D8E01ACB042"/>
-          </w:pPr>
-          <w:r>
-            <w:rPr>
-              <w:rStyle w:val="PlaceholderText"/>
-            </w:rPr>
-            <w:t>Click here to enter text.</w:t>
-          </w:r>
-        </w:p>
-      </w:docPartBody>
-    </w:docPart>
-    <w:docPart>
-      <w:docPartPr>
-        <w:name w:val="D92523E8768544B0A93067BC5B91255D"/>
-        <w:category>
-          <w:name w:val="General"/>
-          <w:gallery w:val="placeholder"/>
-        </w:category>
-        <w:types>
-          <w:type w:val="bbPlcHdr"/>
-        </w:types>
-        <w:behaviors>
-          <w:behavior w:val="content"/>
-        </w:behaviors>
-        <w:guid w:val="{524F96F6-BA83-4E86-97FF-7D879AD3C4BD}"/>
-      </w:docPartPr>
-      <w:docPartBody>
-        <w:p>
-          <w:pPr>
-            <w:pStyle w:val="D92523E8768544B0A93067BC5B91255D"/>
-          </w:pPr>
-          <w:r>
-            <w:rPr>
-              <w:rStyle w:val="PlaceholderText"/>
-            </w:rPr>
-            <w:t>Click here to enter text.</w:t>
-          </w:r>
-        </w:p>
-      </w:docPartBody>
-    </w:docPart>
-    <w:docPart>
-      <w:docPartPr>
-        <w:name w:val="883157C6569B4F239FA6D29D30D6D5FE"/>
-        <w:category>
-          <w:name w:val="General"/>
-          <w:gallery w:val="placeholder"/>
-        </w:category>
-        <w:types>
-          <w:type w:val="bbPlcHdr"/>
-        </w:types>
-        <w:behaviors>
-          <w:behavior w:val="content"/>
-        </w:behaviors>
-        <w:guid w:val="{0560D825-C19E-493F-8F9E-3F813A4EFA25}"/>
-      </w:docPartPr>
-      <w:docPartBody>
-        <w:p>
-          <w:pPr>
-            <w:pStyle w:val="883157C6569B4F239FA6D29D30D6D5FE"/>
           </w:pPr>
           <w:r>
             <w:rPr>
@@ -15424,64 +14942,6 @@
         <w:p>
           <w:pPr>
             <w:pStyle w:val="8F0703F2784249EB872B7917A8C5E863"/>
-          </w:pPr>
-          <w:r>
-            <w:rPr>
-              <w:rStyle w:val="PlaceholderText"/>
-            </w:rPr>
-            <w:t>Click here to enter text.</w:t>
-          </w:r>
-        </w:p>
-      </w:docPartBody>
-    </w:docPart>
-    <w:docPart>
-      <w:docPartPr>
-        <w:name w:val="B7481CAA502D4CDC96C09DEFD2A08575"/>
-        <w:category>
-          <w:name w:val="General"/>
-          <w:gallery w:val="placeholder"/>
-        </w:category>
-        <w:types>
-          <w:type w:val="bbPlcHdr"/>
-        </w:types>
-        <w:behaviors>
-          <w:behavior w:val="content"/>
-        </w:behaviors>
-        <w:guid w:val="{17BA2F62-9E6D-4ADF-BA62-04FCD0CA6497}"/>
-      </w:docPartPr>
-      <w:docPartBody>
-        <w:p>
-          <w:pPr>
-            <w:pStyle w:val="B7481CAA502D4CDC96C09DEFD2A08575"/>
-          </w:pPr>
-          <w:r>
-            <w:rPr>
-              <w:rStyle w:val="PlaceholderText"/>
-            </w:rPr>
-            <w:t>Click here to enter text.</w:t>
-          </w:r>
-        </w:p>
-      </w:docPartBody>
-    </w:docPart>
-    <w:docPart>
-      <w:docPartPr>
-        <w:name w:val="39BEDB673CB74CDA968B51143603280E"/>
-        <w:category>
-          <w:name w:val="General"/>
-          <w:gallery w:val="placeholder"/>
-        </w:category>
-        <w:types>
-          <w:type w:val="bbPlcHdr"/>
-        </w:types>
-        <w:behaviors>
-          <w:behavior w:val="content"/>
-        </w:behaviors>
-        <w:guid w:val="{74EE3259-F194-4DB6-A545-D0F41F1A6221}"/>
-      </w:docPartPr>
-      <w:docPartBody>
-        <w:p>
-          <w:pPr>
-            <w:pStyle w:val="39BEDB673CB74CDA968B51143603280E"/>
           </w:pPr>
           <w:r>
             <w:rPr>
@@ -16538,35 +15998,6 @@
     </w:docPart>
     <w:docPart>
       <w:docPartPr>
-        <w:name w:val="9824B53EFD1E4BF4BC531DD110511CC1"/>
-        <w:category>
-          <w:name w:val="General"/>
-          <w:gallery w:val="placeholder"/>
-        </w:category>
-        <w:types>
-          <w:type w:val="bbPlcHdr"/>
-        </w:types>
-        <w:behaviors>
-          <w:behavior w:val="content"/>
-        </w:behaviors>
-        <w:guid w:val="{0EEFC8F6-C254-474C-BC10-7C02C0060001}"/>
-      </w:docPartPr>
-      <w:docPartBody>
-        <w:p>
-          <w:pPr>
-            <w:pStyle w:val="9824B53EFD1E4BF4BC531DD110511CC1"/>
-          </w:pPr>
-          <w:r>
-            <w:rPr>
-              <w:rStyle w:val="PlaceholderText"/>
-            </w:rPr>
-            <w:t>Click here to enter text.</w:t>
-          </w:r>
-        </w:p>
-      </w:docPartBody>
-    </w:docPart>
-    <w:docPart>
-      <w:docPartPr>
         <w:name w:val="DE4C9608F6334D26A08C27100E1DD4EE"/>
         <w:category>
           <w:name w:val="General"/>
@@ -16849,12 +16280,26 @@
   <w:rsids>
     <w:rsidRoot w:val="007808B8"/>
     <w:rsid w:val="00096C36"/>
+    <w:rsid w:val="000C412A"/>
     <w:rsid w:val="001449FC"/>
+    <w:rsid w:val="00155608"/>
+    <w:rsid w:val="00180797"/>
+    <w:rsid w:val="003E2EAD"/>
     <w:rsid w:val="003F080E"/>
     <w:rsid w:val="005D5322"/>
+    <w:rsid w:val="00695BAC"/>
+    <w:rsid w:val="006C4338"/>
     <w:rsid w:val="00725D93"/>
+    <w:rsid w:val="007704DA"/>
     <w:rsid w:val="007808B8"/>
+    <w:rsid w:val="00785584"/>
+    <w:rsid w:val="00B83618"/>
+    <w:rsid w:val="00C801A5"/>
+    <w:rsid w:val="00D06261"/>
+    <w:rsid w:val="00D271F4"/>
+    <w:rsid w:val="00DF2A70"/>
     <w:rsid w:val="00E505C9"/>
+    <w:rsid w:val="00F313EB"/>
     <w:rsid w:val="00FD2F83"/>
   </w:rsids>
   <m:mathPr>
@@ -17304,7 +16749,7 @@
     <w:basedOn w:val="DefaultParagraphFont"/>
     <w:uiPriority w:val="99"/>
     <w:semiHidden/>
-    <w:rsid w:val="00E505C9"/>
+    <w:rsid w:val="003E2EAD"/>
     <w:rPr>
       <w:color w:val="808080"/>
     </w:rPr>
@@ -17713,6 +17158,10 @@
     <w:name w:val="DF08AF9E528F4B58AF4D43226DCF74DB"/>
     <w:rsid w:val="00E505C9"/>
   </w:style>
+  <w:style w:type="paragraph" w:customStyle="1" w:styleId="72BFF98D8E034A3C88B5990DB3071144">
+    <w:name w:val="72BFF98D8E034A3C88B5990DB3071144"/>
+    <w:rsid w:val="003E2EAD"/>
+  </w:style>
 </w:styles>
 </file>
 
@@ -18016,4 +17465,16 @@
     </a:ext>
   </a:extLst>
 </a:theme>
+</file>
+
+<file path=customXml/item1.xml><?xml version="1.0" encoding="utf-8"?>
+<b:Sources xmlns:b="http://schemas.openxmlformats.org/officeDocument/2006/bibliography" xmlns="http://schemas.openxmlformats.org/officeDocument/2006/bibliography" SelectedStyle="\APASixthEditionOfficeOnline.xsl" StyleName="APA" Version="6"/>
+</file>
+
+<file path=customXml/itemProps1.xml><?xml version="1.0" encoding="utf-8"?>
+<ds:datastoreItem xmlns:ds="http://schemas.openxmlformats.org/officeDocument/2006/customXml" ds:itemID="{DD0E4246-5745-484A-BC5D-19E0C3DE28A6}">
+  <ds:schemaRefs>
+    <ds:schemaRef ds:uri="http://schemas.openxmlformats.org/officeDocument/2006/bibliography"/>
+  </ds:schemaRefs>
+</ds:datastoreItem>
 </file>
</xml_diff>

<commit_message>
making tolerate different database names issue
</commit_message>
<xml_diff>
--- a/ApplicationServerHealthyCheckList.docx
+++ b/ApplicationServerHealthyCheckList.docx
@@ -2252,7 +2252,7 @@
                 <w:u w:val="single"/>
                 <w:lang w:bidi="fa-IR"/>
               </w:rPr>
-              <w:t>5.7 %</w:t>
+              <w:t>18.3 %</w:t>
             </w:r>
             <w:bookmarkEnd w:id="5"/>
             <w:r>
@@ -2382,7 +2382,7 @@
                 <w:u w:val="single"/>
                 <w:lang w:bidi="fa-IR"/>
               </w:rPr>
-              <w:t>92.2 %</w:t>
+              <w:t>98.4 %</w:t>
             </w:r>
             <w:bookmarkEnd w:id="7"/>
             <w:r>
@@ -12336,7 +12336,7 @@
                               <w:szCs w:val="20"/>
                               <w:rtl/>
                             </w:rPr>
-                            <w:t>1</w:t>
+                            <w:t>2</w:t>
                           </w:r>
                           <w:r>
                             <w:rPr>
@@ -12463,7 +12463,7 @@
                         <w:szCs w:val="20"/>
                         <w:rtl/>
                       </w:rPr>
-                      <w:t>1</w:t>
+                      <w:t>2</w:t>
                     </w:r>
                     <w:r>
                       <w:rPr>
@@ -14648,7 +14648,6 @@
       <w:spacing w:after="0" w:line="240" w:lineRule="auto"/>
     </w:pPr>
     <w:tblPr>
-      <w:tblInd w:w="0" w:type="dxa"/>
       <w:tblBorders>
         <w:top w:val="single" w:sz="4" w:space="0" w:color="auto"/>
         <w:left w:val="single" w:sz="4" w:space="0" w:color="auto"/>
@@ -14657,12 +14656,6 @@
         <w:insideH w:val="single" w:sz="4" w:space="0" w:color="auto"/>
         <w:insideV w:val="single" w:sz="4" w:space="0" w:color="auto"/>
       </w:tblBorders>
-      <w:tblCellMar>
-        <w:top w:w="0" w:type="dxa"/>
-        <w:left w:w="108" w:type="dxa"/>
-        <w:bottom w:w="0" w:type="dxa"/>
-        <w:right w:w="108" w:type="dxa"/>
-      </w:tblCellMar>
     </w:tblPr>
   </w:style>
   <w:style w:type="character" w:styleId="PlaceholderText">
@@ -17472,7 +17465,7 @@
 </file>
 
 <file path=customXml/itemProps1.xml><?xml version="1.0" encoding="utf-8"?>
-<ds:datastoreItem xmlns:ds="http://schemas.openxmlformats.org/officeDocument/2006/customXml" ds:itemID="{DD0E4246-5745-484A-BC5D-19E0C3DE28A6}">
+<ds:datastoreItem xmlns:ds="http://schemas.openxmlformats.org/officeDocument/2006/customXml" ds:itemID="{EB67B258-18E2-4DB3-A7E5-AA6A95B68A21}">
   <ds:schemaRefs>
     <ds:schemaRef ds:uri="http://schemas.openxmlformats.org/officeDocument/2006/bibliography"/>
   </ds:schemaRefs>

</xml_diff>